<commit_message>
Update BCI - Batch2 - Day5 - Lab3 Fallback Docker Node.docx
</commit_message>
<xml_diff>
--- a/BCI - Batch2 - Day5 - Lab3 Fallback Docker Node.docx
+++ b/BCI - Batch2 - Day5 - Lab3 Fallback Docker Node.docx
@@ -83,7 +83,7 @@
               <w:rFonts w:hint="eastAsia"/>
               <w:lang w:val="en-US" w:eastAsia="zh-CN"/>
             </w:rPr>
-            <w:instrText xml:space="preserve"> HYPERLINK \l _Toc6410 </w:instrText>
+            <w:instrText xml:space="preserve"> HYPERLINK \l _Toc16280 </w:instrText>
           </w:r>
           <w:r>
             <w:rPr>
@@ -113,7 +113,7 @@
             <w:fldChar w:fldCharType="begin"/>
           </w:r>
           <w:r>
-            <w:instrText xml:space="preserve"> PAGEREF _Toc6410 </w:instrText>
+            <w:instrText xml:space="preserve"> PAGEREF _Toc16280 </w:instrText>
           </w:r>
           <w:r>
             <w:fldChar w:fldCharType="separate"/>
@@ -151,7 +151,7 @@
               <w:rFonts w:hint="eastAsia"/>
               <w:lang w:val="en-US" w:eastAsia="zh-CN"/>
             </w:rPr>
-            <w:instrText xml:space="preserve"> HYPERLINK \l _Toc307 </w:instrText>
+            <w:instrText xml:space="preserve"> HYPERLINK \l _Toc3999 </w:instrText>
           </w:r>
           <w:r>
             <w:rPr>
@@ -174,7 +174,7 @@
             <w:fldChar w:fldCharType="begin"/>
           </w:r>
           <w:r>
-            <w:instrText xml:space="preserve"> PAGEREF _Toc307 </w:instrText>
+            <w:instrText xml:space="preserve"> PAGEREF _Toc3999 </w:instrText>
           </w:r>
           <w:r>
             <w:fldChar w:fldCharType="separate"/>
@@ -212,7 +212,7 @@
               <w:rFonts w:hint="eastAsia"/>
               <w:lang w:val="en-US" w:eastAsia="zh-CN"/>
             </w:rPr>
-            <w:instrText xml:space="preserve"> HYPERLINK \l _Toc7530 </w:instrText>
+            <w:instrText xml:space="preserve"> HYPERLINK \l _Toc7979 </w:instrText>
           </w:r>
           <w:r>
             <w:rPr>
@@ -235,7 +235,7 @@
             <w:fldChar w:fldCharType="begin"/>
           </w:r>
           <w:r>
-            <w:instrText xml:space="preserve"> PAGEREF _Toc7530 </w:instrText>
+            <w:instrText xml:space="preserve"> PAGEREF _Toc7979 </w:instrText>
           </w:r>
           <w:r>
             <w:fldChar w:fldCharType="separate"/>
@@ -273,7 +273,7 @@
               <w:rFonts w:hint="eastAsia"/>
               <w:lang w:val="en-US" w:eastAsia="zh-CN"/>
             </w:rPr>
-            <w:instrText xml:space="preserve"> HYPERLINK \l _Toc22817 </w:instrText>
+            <w:instrText xml:space="preserve"> HYPERLINK \l _Toc13072 </w:instrText>
           </w:r>
           <w:r>
             <w:rPr>
@@ -302,7 +302,7 @@
             <w:fldChar w:fldCharType="begin"/>
           </w:r>
           <w:r>
-            <w:instrText xml:space="preserve"> PAGEREF _Toc22817 </w:instrText>
+            <w:instrText xml:space="preserve"> PAGEREF _Toc13072 </w:instrText>
           </w:r>
           <w:r>
             <w:fldChar w:fldCharType="separate"/>
@@ -340,7 +340,7 @@
               <w:rFonts w:hint="eastAsia"/>
               <w:lang w:val="en-US" w:eastAsia="zh-CN"/>
             </w:rPr>
-            <w:instrText xml:space="preserve"> HYPERLINK \l _Toc2454 </w:instrText>
+            <w:instrText xml:space="preserve"> HYPERLINK \l _Toc11121 </w:instrText>
           </w:r>
           <w:r>
             <w:rPr>
@@ -354,7 +354,7 @@
               <w:rFonts w:hint="eastAsia"/>
               <w:lang w:val="en-US" w:eastAsia="zh-CN"/>
             </w:rPr>
-            <w:t>2 Docker File</w:t>
+            <w:t>2 Docker File:How to dockernize a nodejs webapp</w:t>
           </w:r>
           <w:r>
             <w:tab/>
@@ -363,7 +363,7 @@
             <w:fldChar w:fldCharType="begin"/>
           </w:r>
           <w:r>
-            <w:instrText xml:space="preserve"> PAGEREF _Toc2454 </w:instrText>
+            <w:instrText xml:space="preserve"> PAGEREF _Toc11121 </w:instrText>
           </w:r>
           <w:r>
             <w:fldChar w:fldCharType="separate"/>
@@ -401,7 +401,7 @@
               <w:rFonts w:hint="eastAsia"/>
               <w:lang w:val="en-US" w:eastAsia="zh-CN"/>
             </w:rPr>
-            <w:instrText xml:space="preserve"> HYPERLINK \l _Toc20319 </w:instrText>
+            <w:instrText xml:space="preserve"> HYPERLINK \l _Toc29457 </w:instrText>
           </w:r>
           <w:r>
             <w:rPr>
@@ -415,14 +415,7 @@
               <w:rFonts w:hint="eastAsia"/>
               <w:lang w:val="en-US" w:eastAsia="zh-CN"/>
             </w:rPr>
-            <w:t xml:space="preserve">2.1 </w:t>
-          </w:r>
-          <w:r>
-            <w:rPr>
-              <w:rFonts w:hint="default"/>
-              <w:lang w:val="en-US" w:eastAsia="zh-CN"/>
-            </w:rPr>
-            <w:t>How to build a Docker image from a docker file?</w:t>
+            <w:t>2.1 write a nodejs webapp</w:t>
           </w:r>
           <w:r>
             <w:tab/>
@@ -431,7 +424,7 @@
             <w:fldChar w:fldCharType="begin"/>
           </w:r>
           <w:r>
-            <w:instrText xml:space="preserve"> PAGEREF _Toc20319 </w:instrText>
+            <w:instrText xml:space="preserve"> PAGEREF _Toc29457 </w:instrText>
           </w:r>
           <w:r>
             <w:fldChar w:fldCharType="separate"/>
@@ -469,7 +462,7 @@
               <w:rFonts w:hint="eastAsia"/>
               <w:lang w:val="en-US" w:eastAsia="zh-CN"/>
             </w:rPr>
-            <w:instrText xml:space="preserve"> HYPERLINK \l _Toc12985 </w:instrText>
+            <w:instrText xml:space="preserve"> HYPERLINK \l _Toc25363 </w:instrText>
           </w:r>
           <w:r>
             <w:rPr>
@@ -490,6 +483,74 @@
               <w:rFonts w:hint="default"/>
               <w:lang w:val="en-US" w:eastAsia="zh-CN"/>
             </w:rPr>
+            <w:t>How to build a Docker image from a docker file?</w:t>
+          </w:r>
+          <w:r>
+            <w:tab/>
+          </w:r>
+          <w:r>
+            <w:fldChar w:fldCharType="begin"/>
+          </w:r>
+          <w:r>
+            <w:instrText xml:space="preserve"> PAGEREF _Toc25363 </w:instrText>
+          </w:r>
+          <w:r>
+            <w:fldChar w:fldCharType="separate"/>
+          </w:r>
+          <w:r>
+            <w:t>9</w:t>
+          </w:r>
+          <w:r>
+            <w:fldChar w:fldCharType="end"/>
+          </w:r>
+          <w:r>
+            <w:rPr>
+              <w:rFonts w:hint="eastAsia"/>
+              <w:lang w:val="en-US" w:eastAsia="zh-CN"/>
+            </w:rPr>
+            <w:fldChar w:fldCharType="end"/>
+          </w:r>
+        </w:p>
+        <w:p>
+          <w:pPr>
+            <w:pStyle w:val="7"/>
+            <w:tabs>
+              <w:tab w:val="right" w:leader="dot" w:pos="8306"/>
+            </w:tabs>
+          </w:pPr>
+          <w:r>
+            <w:rPr>
+              <w:rFonts w:hint="eastAsia"/>
+              <w:lang w:val="en-US" w:eastAsia="zh-CN"/>
+            </w:rPr>
+            <w:fldChar w:fldCharType="begin"/>
+          </w:r>
+          <w:r>
+            <w:rPr>
+              <w:rFonts w:hint="eastAsia"/>
+              <w:lang w:val="en-US" w:eastAsia="zh-CN"/>
+            </w:rPr>
+            <w:instrText xml:space="preserve"> HYPERLINK \l _Toc29399 </w:instrText>
+          </w:r>
+          <w:r>
+            <w:rPr>
+              <w:rFonts w:hint="eastAsia"/>
+              <w:lang w:val="en-US" w:eastAsia="zh-CN"/>
+            </w:rPr>
+            <w:fldChar w:fldCharType="separate"/>
+          </w:r>
+          <w:r>
+            <w:rPr>
+              <w:rFonts w:hint="eastAsia"/>
+              <w:lang w:val="en-US" w:eastAsia="zh-CN"/>
+            </w:rPr>
+            <w:t xml:space="preserve">2.3 </w:t>
+          </w:r>
+          <w:r>
+            <w:rPr>
+              <w:rFonts w:hint="default"/>
+              <w:lang w:val="en-US" w:eastAsia="zh-CN"/>
+            </w:rPr>
             <w:t>How to push to the docker hub?</w:t>
           </w:r>
           <w:r>
@@ -499,7 +560,7 @@
             <w:fldChar w:fldCharType="begin"/>
           </w:r>
           <w:r>
-            <w:instrText xml:space="preserve"> PAGEREF _Toc12985 </w:instrText>
+            <w:instrText xml:space="preserve"> PAGEREF _Toc29399 </w:instrText>
           </w:r>
           <w:r>
             <w:fldChar w:fldCharType="separate"/>
@@ -537,7 +598,7 @@
               <w:rFonts w:hint="eastAsia"/>
               <w:lang w:val="en-US" w:eastAsia="zh-CN"/>
             </w:rPr>
-            <w:instrText xml:space="preserve"> HYPERLINK \l _Toc31737 </w:instrText>
+            <w:instrText xml:space="preserve"> HYPERLINK \l _Toc18144 </w:instrText>
           </w:r>
           <w:r>
             <w:rPr>
@@ -560,7 +621,7 @@
             <w:fldChar w:fldCharType="begin"/>
           </w:r>
           <w:r>
-            <w:instrText xml:space="preserve"> PAGEREF _Toc31737 </w:instrText>
+            <w:instrText xml:space="preserve"> PAGEREF _Toc18144 </w:instrText>
           </w:r>
           <w:r>
             <w:fldChar w:fldCharType="separate"/>
@@ -612,7 +673,7 @@
           <w:lang w:val="en-US" w:eastAsia="zh-CN"/>
         </w:rPr>
       </w:pPr>
-      <w:bookmarkStart w:id="0" w:name="_Toc6410"/>
+      <w:bookmarkStart w:id="0" w:name="_Toc16280"/>
       <w:r>
         <w:rPr>
           <w:rFonts w:hint="eastAsia"/>
@@ -632,7 +693,7 @@
         </w:rPr>
       </w:pPr>
       <w:bookmarkStart w:id="1" w:name="_Toc15900"/>
-      <w:bookmarkStart w:id="2" w:name="_Toc307"/>
+      <w:bookmarkStart w:id="2" w:name="_Toc3999"/>
       <w:r>
         <w:rPr>
           <w:rFonts w:hint="eastAsia"/>
@@ -2164,6 +2225,7 @@
             <w:insideH w:val="outset" w:color="auto" w:sz="6" w:space="0"/>
             <w:insideV w:val="outset" w:color="auto" w:sz="6" w:space="0"/>
           </w:tblBorders>
+          <w:shd w:val="clear" w:color="auto" w:fill="auto"/>
           <w:tblCellMar>
             <w:top w:w="15" w:type="dxa"/>
             <w:left w:w="15" w:type="dxa"/>
@@ -2290,7 +2352,6 @@
             <w:insideH w:val="outset" w:color="auto" w:sz="6" w:space="0"/>
             <w:insideV w:val="outset" w:color="auto" w:sz="6" w:space="0"/>
           </w:tblBorders>
-          <w:shd w:val="clear" w:color="auto" w:fill="auto"/>
           <w:tblCellMar>
             <w:top w:w="15" w:type="dxa"/>
             <w:left w:w="15" w:type="dxa"/>
@@ -2442,7 +2503,7 @@
         </w:rPr>
       </w:pPr>
       <w:bookmarkStart w:id="3" w:name="_Toc14160"/>
-      <w:bookmarkStart w:id="4" w:name="_Toc7530"/>
+      <w:bookmarkStart w:id="4" w:name="_Toc7979"/>
       <w:r>
         <w:rPr>
           <w:rFonts w:hint="eastAsia"/>
@@ -2773,7 +2834,7 @@
           <w:rFonts w:hint="default"/>
         </w:rPr>
       </w:pPr>
-      <w:bookmarkStart w:id="5" w:name="_Toc22817"/>
+      <w:bookmarkStart w:id="5" w:name="_Toc13072"/>
       <w:r>
         <w:rPr>
           <w:rFonts w:hint="eastAsia"/>
@@ -2924,6 +2985,7 @@
         <w:keepLines w:val="0"/>
         <w:widowControl/>
         <w:numPr>
+          <w:ilvl w:val="0"/>
           <w:numId w:val="0"/>
         </w:numPr>
         <w:suppressLineNumbers w:val="0"/>
@@ -2950,6 +3012,7 @@
         <w:keepLines w:val="0"/>
         <w:widowControl/>
         <w:numPr>
+          <w:ilvl w:val="0"/>
           <w:numId w:val="0"/>
         </w:numPr>
         <w:suppressLineNumbers w:val="0"/>
@@ -3008,6 +3071,7 @@
         <w:keepLines w:val="0"/>
         <w:widowControl/>
         <w:numPr>
+          <w:ilvl w:val="0"/>
           <w:numId w:val="0"/>
         </w:numPr>
         <w:suppressLineNumbers w:val="0"/>
@@ -3056,6 +3120,7 @@
         <w:keepLines w:val="0"/>
         <w:widowControl/>
         <w:numPr>
+          <w:ilvl w:val="0"/>
           <w:numId w:val="0"/>
         </w:numPr>
         <w:suppressLineNumbers w:val="0"/>
@@ -4348,6 +4413,7 @@
         <w:keepLines w:val="0"/>
         <w:widowControl/>
         <w:numPr>
+          <w:ilvl w:val="0"/>
           <w:numId w:val="0"/>
         </w:numPr>
         <w:suppressLineNumbers w:val="0"/>
@@ -4398,6 +4464,7 @@
         <w:keepLines w:val="0"/>
         <w:widowControl/>
         <w:numPr>
+          <w:ilvl w:val="0"/>
           <w:numId w:val="0"/>
         </w:numPr>
         <w:suppressLineNumbers w:val="0"/>
@@ -4487,6 +4554,7 @@
         <w:keepLines w:val="0"/>
         <w:widowControl/>
         <w:numPr>
+          <w:ilvl w:val="0"/>
           <w:numId w:val="0"/>
         </w:numPr>
         <w:suppressLineNumbers w:val="0"/>
@@ -4545,6 +4613,7 @@
         <w:keepLines w:val="0"/>
         <w:widowControl/>
         <w:numPr>
+          <w:ilvl w:val="0"/>
           <w:numId w:val="0"/>
         </w:numPr>
         <w:suppressLineNumbers w:val="0"/>
@@ -4572,6 +4641,7 @@
         <w:keepLines w:val="0"/>
         <w:widowControl/>
         <w:numPr>
+          <w:ilvl w:val="0"/>
           <w:numId w:val="0"/>
         </w:numPr>
         <w:suppressLineNumbers w:val="0"/>
@@ -4599,6 +4669,7 @@
         <w:keepLines w:val="0"/>
         <w:widowControl/>
         <w:numPr>
+          <w:ilvl w:val="0"/>
           <w:numId w:val="0"/>
         </w:numPr>
         <w:suppressLineNumbers w:val="0"/>
@@ -4654,6 +4725,7 @@
         <w:keepLines w:val="0"/>
         <w:widowControl/>
         <w:numPr>
+          <w:ilvl w:val="0"/>
           <w:numId w:val="0"/>
         </w:numPr>
         <w:suppressLineNumbers w:val="0"/>
@@ -4670,6 +4742,7 @@
         <w:keepLines w:val="0"/>
         <w:widowControl/>
         <w:numPr>
+          <w:ilvl w:val="0"/>
           <w:numId w:val="0"/>
         </w:numPr>
         <w:suppressLineNumbers w:val="0"/>
@@ -4697,6 +4770,7 @@
         <w:keepLines w:val="0"/>
         <w:widowControl/>
         <w:numPr>
+          <w:ilvl w:val="0"/>
           <w:numId w:val="0"/>
         </w:numPr>
         <w:suppressLineNumbers w:val="0"/>
@@ -4872,22 +4946,15 @@
           <w:lang w:val="en-US" w:eastAsia="zh-CN"/>
         </w:rPr>
       </w:pPr>
-      <w:bookmarkStart w:id="6" w:name="_Toc2454"/>
-      <w:r>
-        <w:rPr>
-          <w:rFonts w:hint="eastAsia"/>
-          <w:lang w:val="en-US" w:eastAsia="zh-CN"/>
-        </w:rPr>
-        <w:t>2 Docker File</w:t>
+      <w:bookmarkStart w:id="6" w:name="_Toc11121"/>
+      <w:r>
+        <w:rPr>
+          <w:rFonts w:hint="eastAsia"/>
+          <w:lang w:val="en-US" w:eastAsia="zh-CN"/>
+        </w:rPr>
+        <w:t>2 Docker File:How to dockernize a nodejs webapp</w:t>
       </w:r>
       <w:bookmarkEnd w:id="6"/>
-      <w:r>
-        <w:rPr>
-          <w:rFonts w:hint="eastAsia"/>
-          <w:lang w:val="en-US" w:eastAsia="zh-CN"/>
-        </w:rPr>
-        <w:t>:How to dockernize a nodejs webapp</w:t>
-      </w:r>
     </w:p>
     <w:p>
       <w:pPr>
@@ -4898,6 +4965,7 @@
           <w:lang w:val="en-US" w:eastAsia="zh-CN"/>
         </w:rPr>
       </w:pPr>
+      <w:bookmarkStart w:id="7" w:name="_Toc29457"/>
       <w:r>
         <w:rPr>
           <w:rFonts w:hint="eastAsia"/>
@@ -4905,6 +4973,7 @@
         </w:rPr>
         <w:t>2.1 write a nodejs webapp</w:t>
       </w:r>
+      <w:bookmarkEnd w:id="7"/>
     </w:p>
     <w:p>
       <w:pPr>
@@ -5126,6 +5195,7 @@
       <w:pPr>
         <w:pStyle w:val="3"/>
         <w:numPr>
+          <w:ilvl w:val="0"/>
           <w:numId w:val="0"/>
         </w:numPr>
         <w:bidi w:val="0"/>
@@ -5135,7 +5205,7 @@
           <w:lang w:val="en-US" w:eastAsia="zh-CN"/>
         </w:rPr>
       </w:pPr>
-      <w:bookmarkStart w:id="7" w:name="_Toc20319"/>
+      <w:bookmarkStart w:id="8" w:name="_Toc25363"/>
       <w:r>
         <w:rPr>
           <w:rFonts w:hint="eastAsia"/>
@@ -5150,7 +5220,7 @@
         </w:rPr>
         <w:t>How to build a Docker image from a docker file?</w:t>
       </w:r>
-      <w:bookmarkEnd w:id="7"/>
+      <w:bookmarkEnd w:id="8"/>
       <w:r>
         <w:rPr>
           <w:rFonts w:hint="default"/>
@@ -5254,6 +5324,7 @@
     <w:p>
       <w:pPr>
         <w:numPr>
+          <w:ilvl w:val="0"/>
           <w:numId w:val="0"/>
         </w:numPr>
         <w:rPr>
@@ -5409,6 +5480,7 @@
     <w:p>
       <w:pPr>
         <w:numPr>
+          <w:ilvl w:val="0"/>
           <w:numId w:val="0"/>
         </w:numPr>
         <w:ind w:leftChars="0"/>
@@ -5428,6 +5500,7 @@
     <w:p>
       <w:pPr>
         <w:numPr>
+          <w:ilvl w:val="0"/>
           <w:numId w:val="0"/>
         </w:numPr>
         <w:ind w:leftChars="0"/>
@@ -5483,6 +5556,7 @@
     <w:p>
       <w:pPr>
         <w:numPr>
+          <w:ilvl w:val="0"/>
           <w:numId w:val="0"/>
         </w:numPr>
         <w:ind w:leftChars="0"/>
@@ -5495,6 +5569,7 @@
     <w:p>
       <w:pPr>
         <w:numPr>
+          <w:ilvl w:val="0"/>
           <w:numId w:val="0"/>
         </w:numPr>
         <w:ind w:leftChars="0"/>
@@ -5514,6 +5589,7 @@
     <w:p>
       <w:pPr>
         <w:numPr>
+          <w:ilvl w:val="0"/>
           <w:numId w:val="0"/>
         </w:numPr>
         <w:ind w:leftChars="0"/>
@@ -5533,6 +5609,7 @@
     <w:p>
       <w:pPr>
         <w:numPr>
+          <w:ilvl w:val="0"/>
           <w:numId w:val="0"/>
         </w:numPr>
         <w:ind w:leftChars="0"/>
@@ -5588,6 +5665,7 @@
     <w:p>
       <w:pPr>
         <w:numPr>
+          <w:ilvl w:val="0"/>
           <w:numId w:val="0"/>
         </w:numPr>
         <w:ind w:leftChars="0"/>
@@ -5600,6 +5678,7 @@
     <w:p>
       <w:pPr>
         <w:numPr>
+          <w:ilvl w:val="0"/>
           <w:numId w:val="0"/>
         </w:numPr>
         <w:ind w:leftChars="0"/>
@@ -5619,6 +5698,7 @@
     <w:p>
       <w:pPr>
         <w:numPr>
+          <w:ilvl w:val="0"/>
           <w:numId w:val="0"/>
         </w:numPr>
         <w:ind w:leftChars="0"/>
@@ -5674,6 +5754,7 @@
     <w:p>
       <w:pPr>
         <w:numPr>
+          <w:ilvl w:val="0"/>
           <w:numId w:val="0"/>
         </w:numPr>
         <w:ind w:leftChars="0"/>
@@ -5686,6 +5767,7 @@
     <w:p>
       <w:pPr>
         <w:numPr>
+          <w:ilvl w:val="0"/>
           <w:numId w:val="0"/>
         </w:numPr>
         <w:ind w:leftChars="0"/>
@@ -5719,6 +5801,7 @@
     <w:p>
       <w:pPr>
         <w:numPr>
+          <w:ilvl w:val="0"/>
           <w:numId w:val="0"/>
         </w:numPr>
         <w:ind w:leftChars="0"/>
@@ -5731,6 +5814,7 @@
     <w:p>
       <w:pPr>
         <w:numPr>
+          <w:ilvl w:val="0"/>
           <w:numId w:val="0"/>
         </w:numPr>
         <w:ind w:leftChars="0"/>
@@ -5931,6 +6015,7 @@
     <w:p>
       <w:pPr>
         <w:numPr>
+          <w:ilvl w:val="0"/>
           <w:numId w:val="0"/>
         </w:numPr>
         <w:ind w:leftChars="0"/>
@@ -5943,6 +6028,7 @@
     <w:p>
       <w:pPr>
         <w:numPr>
+          <w:ilvl w:val="0"/>
           <w:numId w:val="0"/>
         </w:numPr>
         <w:ind w:leftChars="0"/>
@@ -6051,6 +6137,7 @@
     <w:p>
       <w:pPr>
         <w:numPr>
+          <w:ilvl w:val="0"/>
           <w:numId w:val="0"/>
         </w:numPr>
         <w:ind w:leftChars="0"/>
@@ -6063,6 +6150,7 @@
     <w:p>
       <w:pPr>
         <w:numPr>
+          <w:ilvl w:val="0"/>
           <w:numId w:val="0"/>
         </w:numPr>
         <w:ind w:leftChars="0"/>
@@ -6075,6 +6163,7 @@
     <w:p>
       <w:pPr>
         <w:numPr>
+          <w:ilvl w:val="0"/>
           <w:numId w:val="0"/>
         </w:numPr>
         <w:ind w:leftChars="0"/>
@@ -6108,6 +6197,7 @@
     <w:p>
       <w:pPr>
         <w:numPr>
+          <w:ilvl w:val="0"/>
           <w:numId w:val="0"/>
         </w:numPr>
         <w:ind w:leftChars="0"/>
@@ -6163,6 +6253,7 @@
     <w:p>
       <w:pPr>
         <w:numPr>
+          <w:ilvl w:val="0"/>
           <w:numId w:val="0"/>
         </w:numPr>
         <w:ind w:leftChars="0"/>
@@ -6263,7 +6354,7 @@
           <w:lang w:val="en-US" w:eastAsia="zh-CN"/>
         </w:rPr>
       </w:pPr>
-      <w:bookmarkStart w:id="8" w:name="_Toc12985"/>
+      <w:bookmarkStart w:id="9" w:name="_Toc29399"/>
       <w:r>
         <w:rPr>
           <w:rFonts w:hint="eastAsia"/>
@@ -6278,7 +6369,7 @@
         </w:rPr>
         <w:t>How to push to the docker hub?</w:t>
       </w:r>
-      <w:bookmarkEnd w:id="8"/>
+      <w:bookmarkEnd w:id="9"/>
     </w:p>
     <w:p>
       <w:pPr>
@@ -6850,6 +6941,8 @@
           </wp:inline>
         </w:drawing>
       </w:r>
+      <w:bookmarkStart w:id="11" w:name="_GoBack"/>
+      <w:bookmarkEnd w:id="11"/>
     </w:p>
     <w:p>
       <w:pPr>
@@ -6860,7 +6953,7 @@
           <w:lang w:val="en-US" w:eastAsia="zh-CN"/>
         </w:rPr>
       </w:pPr>
-      <w:bookmarkStart w:id="9" w:name="_Toc31737"/>
+      <w:bookmarkStart w:id="10" w:name="_Toc18144"/>
       <w:r>
         <w:rPr>
           <w:rFonts w:hint="eastAsia"/>
@@ -6868,7 +6961,7 @@
         </w:rPr>
         <w:t>3 Docker-compose:</w:t>
       </w:r>
-      <w:bookmarkEnd w:id="9"/>
+      <w:bookmarkEnd w:id="10"/>
       <w:r>
         <w:rPr>
           <w:rFonts w:hint="eastAsia"/>
@@ -7151,16 +7244,7 @@
           <w:rFonts w:hint="eastAsia"/>
           <w:lang w:val="en-US" w:eastAsia="zh-CN"/>
         </w:rPr>
-        <w:t xml:space="preserve">Extra question: </w:t>
-      </w:r>
-      <w:bookmarkStart w:id="10" w:name="_GoBack"/>
-      <w:bookmarkEnd w:id="10"/>
-      <w:r>
-        <w:rPr>
-          <w:rFonts w:hint="eastAsia"/>
-          <w:lang w:val="en-US" w:eastAsia="zh-CN"/>
-        </w:rPr>
-        <w:t>Remove network_mode and try</w:t>
+        <w:t>Extra question: Remove network_mode and try</w:t>
       </w:r>
     </w:p>
     <w:p>

</xml_diff>